<commit_message>
New commit to lab
</commit_message>
<xml_diff>
--- a/CC3086 - Laboratorio 5A- 2024.docx
+++ b/CC3086 - Laboratorio 5A- 2024.docx
@@ -63,58 +63,656 @@
           <w:ilvl w:val="0"/>
           <w:numId w:val="4"/>
         </w:numPr>
+        <w:ind w:left="426"/>
         <w:jc w:val="both"/>
         <w:rPr>
           <w:rFonts w:ascii="Arial" w:eastAsia="Arial" w:hAnsi="Arial" w:cs="Arial"/>
-          <w:color w:val="000000"/>
-          <w:sz w:val="22"/>
-          <w:szCs w:val="22"/>
-          <w:lang w:val="es-GT"/>
-        </w:rPr>
-      </w:pPr>
-      <w:r>
-        <w:rPr>
-          <w:rFonts w:ascii="Arial" w:eastAsia="Arial" w:hAnsi="Arial" w:cs="Arial"/>
-          <w:b/>
-          <w:sz w:val="22"/>
-          <w:szCs w:val="22"/>
-          <w:lang w:val="es-GT"/>
-        </w:rPr>
-        <w:t xml:space="preserve">(18 pts.) </w:t>
-      </w:r>
-      <w:r>
-        <w:rPr>
-          <w:rFonts w:ascii="Arial" w:eastAsia="Arial" w:hAnsi="Arial" w:cs="Arial"/>
-          <w:color w:val="000000"/>
-          <w:sz w:val="22"/>
-          <w:szCs w:val="22"/>
-          <w:lang w:val="es-GT"/>
-        </w:rPr>
-        <w:t xml:space="preserve">Explica con </w:t>
-      </w:r>
-      <w:r>
-        <w:rPr>
-          <w:rFonts w:ascii="Arial" w:eastAsia="Arial" w:hAnsi="Arial" w:cs="Arial"/>
-          <w:color w:val="000000"/>
-          <w:sz w:val="22"/>
-          <w:szCs w:val="22"/>
-          <w:lang w:val="es-GT"/>
-        </w:rPr>
-        <w:t>t</w:t>
-      </w:r>
-      <w:r>
-        <w:rPr>
-          <w:rFonts w:ascii="Arial" w:eastAsia="Arial" w:hAnsi="Arial" w:cs="Arial"/>
-          <w:color w:val="000000"/>
-          <w:sz w:val="22"/>
-          <w:szCs w:val="22"/>
-          <w:lang w:val="es-GT"/>
-        </w:rPr>
-        <w:t>us propias palabras los siguientes términos:</w:t>
-      </w:r>
+          <w:sz w:val="22"/>
+          <w:szCs w:val="22"/>
+          <w:lang w:val="es-GT"/>
+        </w:rPr>
+      </w:pPr>
     </w:p>
     <w:p>
       <w:pPr>
+        <w:pStyle w:val="Prrafodelista"/>
+        <w:jc w:val="both"/>
+        <w:rPr>
+          <w:rFonts w:ascii="Arial" w:eastAsia="Arial" w:hAnsi="Arial" w:cs="Arial"/>
+          <w:sz w:val="22"/>
+          <w:szCs w:val="22"/>
+          <w:lang w:val="es-GT"/>
+        </w:rPr>
+      </w:pPr>
+      <w:r>
+        <w:rPr>
+          <w:rFonts w:ascii="Arial" w:eastAsia="Arial" w:hAnsi="Arial" w:cs="Arial"/>
+          <w:sz w:val="22"/>
+          <w:szCs w:val="22"/>
+          <w:lang w:val="es-GT"/>
+        </w:rPr>
+        <w:t xml:space="preserve">a) </w:t>
+      </w:r>
+      <w:proofErr w:type="spellStart"/>
+      <w:r>
+        <w:rPr>
+          <w:rFonts w:ascii="Arial" w:eastAsia="Arial" w:hAnsi="Arial" w:cs="Arial"/>
+          <w:sz w:val="22"/>
+          <w:szCs w:val="22"/>
+          <w:lang w:val="es-GT"/>
+        </w:rPr>
+        <w:t>private</w:t>
+      </w:r>
+      <w:proofErr w:type="spellEnd"/>
+      <w:r>
+        <w:rPr>
+          <w:rFonts w:ascii="Arial" w:eastAsia="Arial" w:hAnsi="Arial" w:cs="Arial"/>
+          <w:sz w:val="22"/>
+          <w:szCs w:val="22"/>
+          <w:lang w:val="es-GT"/>
+        </w:rPr>
+        <w:t xml:space="preserve">: Una variable declarada como </w:t>
+      </w:r>
+      <w:proofErr w:type="spellStart"/>
+      <w:r>
+        <w:rPr>
+          <w:rFonts w:ascii="Arial" w:eastAsia="Arial" w:hAnsi="Arial" w:cs="Arial"/>
+          <w:sz w:val="22"/>
+          <w:szCs w:val="22"/>
+          <w:lang w:val="es-GT"/>
+        </w:rPr>
+        <w:t>private</w:t>
+      </w:r>
+      <w:proofErr w:type="spellEnd"/>
+      <w:r>
+        <w:rPr>
+          <w:rFonts w:ascii="Arial" w:eastAsia="Arial" w:hAnsi="Arial" w:cs="Arial"/>
+          <w:sz w:val="22"/>
+          <w:szCs w:val="22"/>
+          <w:lang w:val="es-GT"/>
+        </w:rPr>
+        <w:t xml:space="preserve"> en una región paralela significa que cada hilo tendrá su propia copia de esa variable. </w:t>
+      </w:r>
+    </w:p>
+    <w:p>
+      <w:pPr>
+        <w:ind w:left="720"/>
+        <w:jc w:val="both"/>
+        <w:rPr>
+          <w:rFonts w:ascii="Arial" w:eastAsia="Arial" w:hAnsi="Arial" w:cs="Arial"/>
+          <w:sz w:val="22"/>
+          <w:szCs w:val="22"/>
+          <w:lang w:val="es-GT"/>
+        </w:rPr>
+      </w:pPr>
+    </w:p>
+    <w:p>
+      <w:pPr>
+        <w:ind w:left="720"/>
+        <w:jc w:val="both"/>
+        <w:rPr>
+          <w:rFonts w:ascii="Arial" w:eastAsia="Arial" w:hAnsi="Arial" w:cs="Arial"/>
+          <w:sz w:val="22"/>
+          <w:szCs w:val="22"/>
+          <w:u w:val="single"/>
+          <w:lang w:val="es-GT"/>
+        </w:rPr>
+      </w:pPr>
+      <w:r>
+        <w:rPr>
+          <w:rFonts w:ascii="Arial" w:eastAsia="Arial" w:hAnsi="Arial" w:cs="Arial"/>
+          <w:sz w:val="22"/>
+          <w:szCs w:val="22"/>
+          <w:lang w:val="es-GT"/>
+        </w:rPr>
+        <w:t xml:space="preserve">b) </w:t>
+      </w:r>
+      <w:proofErr w:type="spellStart"/>
+      <w:r>
+        <w:rPr>
+          <w:rFonts w:ascii="Arial" w:eastAsia="Arial" w:hAnsi="Arial" w:cs="Arial"/>
+          <w:sz w:val="22"/>
+          <w:szCs w:val="22"/>
+          <w:lang w:val="es-GT"/>
+        </w:rPr>
+        <w:t>shared</w:t>
+      </w:r>
+      <w:proofErr w:type="spellEnd"/>
+      <w:r>
+        <w:rPr>
+          <w:rFonts w:ascii="Arial" w:eastAsia="Arial" w:hAnsi="Arial" w:cs="Arial"/>
+          <w:sz w:val="22"/>
+          <w:szCs w:val="22"/>
+          <w:lang w:val="es-GT"/>
+        </w:rPr>
+        <w:t>:</w:t>
+      </w:r>
+      <w:r>
+        <w:rPr>
+          <w:rFonts w:ascii="Arial" w:eastAsia="Arial" w:hAnsi="Arial" w:cs="Arial"/>
+          <w:sz w:val="22"/>
+          <w:szCs w:val="22"/>
+          <w:lang w:val="es-GT"/>
+        </w:rPr>
+        <w:t xml:space="preserve"> </w:t>
+      </w:r>
+      <w:r>
+        <w:rPr>
+          <w:rFonts w:ascii="Arial" w:eastAsia="Arial" w:hAnsi="Arial" w:cs="Arial"/>
+          <w:sz w:val="22"/>
+          <w:szCs w:val="22"/>
+          <w:lang w:val="es-GT"/>
+        </w:rPr>
+        <w:t xml:space="preserve">Una variable </w:t>
+      </w:r>
+      <w:proofErr w:type="spellStart"/>
+      <w:r>
+        <w:rPr>
+          <w:rFonts w:ascii="Arial" w:eastAsia="Arial" w:hAnsi="Arial" w:cs="Arial"/>
+          <w:sz w:val="22"/>
+          <w:szCs w:val="22"/>
+          <w:lang w:val="es-GT"/>
+        </w:rPr>
+        <w:t>shared</w:t>
+      </w:r>
+      <w:proofErr w:type="spellEnd"/>
+      <w:r>
+        <w:rPr>
+          <w:rFonts w:ascii="Arial" w:eastAsia="Arial" w:hAnsi="Arial" w:cs="Arial"/>
+          <w:sz w:val="22"/>
+          <w:szCs w:val="22"/>
+          <w:lang w:val="es-GT"/>
+        </w:rPr>
+        <w:t xml:space="preserve"> es accesible y compartida por todos los hilos en una región paralela. Esto significa </w:t>
+      </w:r>
+      <w:r>
+        <w:rPr>
+          <w:rFonts w:ascii="Arial" w:eastAsia="Arial" w:hAnsi="Arial" w:cs="Arial"/>
+          <w:sz w:val="22"/>
+          <w:szCs w:val="22"/>
+          <w:lang w:val="es-GT"/>
+        </w:rPr>
+        <w:t>que,</w:t>
+      </w:r>
+      <w:r>
+        <w:rPr>
+          <w:rFonts w:ascii="Arial" w:eastAsia="Arial" w:hAnsi="Arial" w:cs="Arial"/>
+          <w:sz w:val="22"/>
+          <w:szCs w:val="22"/>
+          <w:lang w:val="es-GT"/>
+        </w:rPr>
+        <w:t xml:space="preserve"> si un hilo modifica el valor de una variable </w:t>
+      </w:r>
+      <w:proofErr w:type="spellStart"/>
+      <w:r>
+        <w:rPr>
+          <w:rFonts w:ascii="Arial" w:eastAsia="Arial" w:hAnsi="Arial" w:cs="Arial"/>
+          <w:sz w:val="22"/>
+          <w:szCs w:val="22"/>
+          <w:lang w:val="es-GT"/>
+        </w:rPr>
+        <w:t>shared</w:t>
+      </w:r>
+      <w:proofErr w:type="spellEnd"/>
+      <w:r>
+        <w:rPr>
+          <w:rFonts w:ascii="Arial" w:eastAsia="Arial" w:hAnsi="Arial" w:cs="Arial"/>
+          <w:sz w:val="22"/>
+          <w:szCs w:val="22"/>
+          <w:lang w:val="es-GT"/>
+        </w:rPr>
+        <w:t>, esa modificación es visible para todos los demás hilos</w:t>
+      </w:r>
+      <w:r>
+        <w:rPr>
+          <w:rFonts w:ascii="Arial" w:eastAsia="Arial" w:hAnsi="Arial" w:cs="Arial"/>
+          <w:sz w:val="22"/>
+          <w:szCs w:val="22"/>
+          <w:lang w:val="es-GT"/>
+        </w:rPr>
+        <w:t>.</w:t>
+      </w:r>
+    </w:p>
+    <w:p>
+      <w:pPr>
+        <w:ind w:left="720"/>
+        <w:jc w:val="both"/>
+        <w:rPr>
+          <w:rFonts w:ascii="Arial" w:eastAsia="Arial" w:hAnsi="Arial" w:cs="Arial"/>
+          <w:sz w:val="22"/>
+          <w:szCs w:val="22"/>
+          <w:lang w:val="es-GT"/>
+        </w:rPr>
+      </w:pPr>
+    </w:p>
+    <w:p>
+      <w:pPr>
+        <w:ind w:left="720"/>
+        <w:jc w:val="both"/>
+        <w:rPr>
+          <w:rFonts w:ascii="Arial" w:eastAsia="Arial" w:hAnsi="Arial" w:cs="Arial"/>
+          <w:sz w:val="22"/>
+          <w:szCs w:val="22"/>
+          <w:lang w:val="es-GT"/>
+        </w:rPr>
+      </w:pPr>
+      <w:r>
+        <w:rPr>
+          <w:rFonts w:ascii="Arial" w:eastAsia="Arial" w:hAnsi="Arial" w:cs="Arial"/>
+          <w:sz w:val="22"/>
+          <w:szCs w:val="22"/>
+          <w:lang w:val="es-GT"/>
+        </w:rPr>
+        <w:t xml:space="preserve">c) </w:t>
+      </w:r>
+      <w:proofErr w:type="spellStart"/>
+      <w:r>
+        <w:rPr>
+          <w:rFonts w:ascii="Arial" w:eastAsia="Arial" w:hAnsi="Arial" w:cs="Arial"/>
+          <w:sz w:val="22"/>
+          <w:szCs w:val="22"/>
+          <w:lang w:val="es-GT"/>
+        </w:rPr>
+        <w:t>firstprivate</w:t>
+      </w:r>
+      <w:proofErr w:type="spellEnd"/>
+      <w:r>
+        <w:rPr>
+          <w:rFonts w:ascii="Arial" w:eastAsia="Arial" w:hAnsi="Arial" w:cs="Arial"/>
+          <w:sz w:val="22"/>
+          <w:szCs w:val="22"/>
+          <w:lang w:val="es-GT"/>
+        </w:rPr>
+        <w:t>:</w:t>
+      </w:r>
+      <w:r>
+        <w:rPr>
+          <w:rFonts w:ascii="Arial" w:eastAsia="Arial" w:hAnsi="Arial" w:cs="Arial"/>
+          <w:sz w:val="22"/>
+          <w:szCs w:val="22"/>
+          <w:lang w:val="es-GT"/>
+        </w:rPr>
+        <w:t xml:space="preserve"> E</w:t>
+      </w:r>
+      <w:r>
+        <w:rPr>
+          <w:rFonts w:ascii="Arial" w:eastAsia="Arial" w:hAnsi="Arial" w:cs="Arial"/>
+          <w:sz w:val="22"/>
+          <w:szCs w:val="22"/>
+          <w:lang w:val="es-GT"/>
+        </w:rPr>
+        <w:t xml:space="preserve">s similar a </w:t>
+      </w:r>
+      <w:proofErr w:type="spellStart"/>
+      <w:r>
+        <w:rPr>
+          <w:rFonts w:ascii="Arial" w:eastAsia="Arial" w:hAnsi="Arial" w:cs="Arial"/>
+          <w:sz w:val="22"/>
+          <w:szCs w:val="22"/>
+          <w:lang w:val="es-GT"/>
+        </w:rPr>
+        <w:t>privat</w:t>
+      </w:r>
+      <w:r>
+        <w:rPr>
+          <w:rFonts w:ascii="Arial" w:eastAsia="Arial" w:hAnsi="Arial" w:cs="Arial"/>
+          <w:sz w:val="22"/>
+          <w:szCs w:val="22"/>
+          <w:lang w:val="es-GT"/>
+        </w:rPr>
+        <w:t>e</w:t>
+      </w:r>
+      <w:proofErr w:type="spellEnd"/>
+      <w:r>
+        <w:rPr>
+          <w:rFonts w:ascii="Arial" w:eastAsia="Arial" w:hAnsi="Arial" w:cs="Arial"/>
+          <w:sz w:val="22"/>
+          <w:szCs w:val="22"/>
+          <w:lang w:val="es-GT"/>
+        </w:rPr>
+        <w:t xml:space="preserve">, sin embargo, </w:t>
+      </w:r>
+      <w:r>
+        <w:rPr>
+          <w:rFonts w:ascii="Arial" w:eastAsia="Arial" w:hAnsi="Arial" w:cs="Arial"/>
+          <w:sz w:val="22"/>
+          <w:szCs w:val="22"/>
+          <w:lang w:val="es-GT"/>
+        </w:rPr>
+        <w:t xml:space="preserve">las variables </w:t>
+      </w:r>
+      <w:proofErr w:type="spellStart"/>
+      <w:r>
+        <w:rPr>
+          <w:rFonts w:ascii="Arial" w:eastAsia="Arial" w:hAnsi="Arial" w:cs="Arial"/>
+          <w:sz w:val="22"/>
+          <w:szCs w:val="22"/>
+          <w:lang w:val="es-GT"/>
+        </w:rPr>
+        <w:t>firstprivate</w:t>
+      </w:r>
+      <w:proofErr w:type="spellEnd"/>
+      <w:r>
+        <w:rPr>
+          <w:rFonts w:ascii="Arial" w:eastAsia="Arial" w:hAnsi="Arial" w:cs="Arial"/>
+          <w:sz w:val="22"/>
+          <w:szCs w:val="22"/>
+          <w:lang w:val="es-GT"/>
+        </w:rPr>
+        <w:t xml:space="preserve"> son inicializadas con el valor que tenían antes de entrar en la región paralela. Esto permite que cada hilo tenga su propia copia de la variable, pero que esta copia esté inicialmente configurada con el valor de la variable original.</w:t>
+      </w:r>
+    </w:p>
+    <w:p>
+      <w:pPr>
+        <w:ind w:left="720"/>
+        <w:jc w:val="both"/>
+        <w:rPr>
+          <w:rFonts w:ascii="Arial" w:eastAsia="Arial" w:hAnsi="Arial" w:cs="Arial"/>
+          <w:sz w:val="22"/>
+          <w:szCs w:val="22"/>
+          <w:lang w:val="es-GT"/>
+        </w:rPr>
+      </w:pPr>
+    </w:p>
+    <w:p>
+      <w:pPr>
+        <w:ind w:left="720"/>
+        <w:jc w:val="both"/>
+        <w:rPr>
+          <w:rFonts w:ascii="Arial" w:eastAsia="Arial" w:hAnsi="Arial" w:cs="Arial"/>
+          <w:sz w:val="22"/>
+          <w:szCs w:val="22"/>
+          <w:lang w:val="es-GT"/>
+        </w:rPr>
+      </w:pPr>
+      <w:r>
+        <w:rPr>
+          <w:rFonts w:ascii="Arial" w:eastAsia="Arial" w:hAnsi="Arial" w:cs="Arial"/>
+          <w:sz w:val="22"/>
+          <w:szCs w:val="22"/>
+          <w:lang w:val="es-GT"/>
+        </w:rPr>
+        <w:t xml:space="preserve">d) </w:t>
+      </w:r>
+      <w:proofErr w:type="spellStart"/>
+      <w:r>
+        <w:rPr>
+          <w:rFonts w:ascii="Arial" w:eastAsia="Arial" w:hAnsi="Arial" w:cs="Arial"/>
+          <w:sz w:val="22"/>
+          <w:szCs w:val="22"/>
+          <w:lang w:val="es-GT"/>
+        </w:rPr>
+        <w:t>barrier</w:t>
+      </w:r>
+      <w:proofErr w:type="spellEnd"/>
+      <w:r>
+        <w:rPr>
+          <w:rFonts w:ascii="Arial" w:eastAsia="Arial" w:hAnsi="Arial" w:cs="Arial"/>
+          <w:sz w:val="22"/>
+          <w:szCs w:val="22"/>
+          <w:lang w:val="es-GT"/>
+        </w:rPr>
+        <w:t>:</w:t>
+      </w:r>
+      <w:r>
+        <w:rPr>
+          <w:rFonts w:ascii="Arial" w:eastAsia="Arial" w:hAnsi="Arial" w:cs="Arial"/>
+          <w:sz w:val="22"/>
+          <w:szCs w:val="22"/>
+          <w:lang w:val="es-GT"/>
+        </w:rPr>
+        <w:t xml:space="preserve"> E</w:t>
+      </w:r>
+      <w:r>
+        <w:rPr>
+          <w:rFonts w:ascii="Arial" w:eastAsia="Arial" w:hAnsi="Arial" w:cs="Arial"/>
+          <w:sz w:val="22"/>
+          <w:szCs w:val="22"/>
+          <w:lang w:val="es-GT"/>
+        </w:rPr>
+        <w:t xml:space="preserve">s un punto de sincronización en una región paralela. Todos los hilos deben llegar a la </w:t>
+      </w:r>
+      <w:proofErr w:type="spellStart"/>
+      <w:r>
+        <w:rPr>
+          <w:rFonts w:ascii="Arial" w:eastAsia="Arial" w:hAnsi="Arial" w:cs="Arial"/>
+          <w:sz w:val="22"/>
+          <w:szCs w:val="22"/>
+          <w:lang w:val="es-GT"/>
+        </w:rPr>
+        <w:t>barrier</w:t>
+      </w:r>
+      <w:proofErr w:type="spellEnd"/>
+      <w:r>
+        <w:rPr>
+          <w:rFonts w:ascii="Arial" w:eastAsia="Arial" w:hAnsi="Arial" w:cs="Arial"/>
+          <w:sz w:val="22"/>
+          <w:szCs w:val="22"/>
+          <w:lang w:val="es-GT"/>
+        </w:rPr>
+        <w:t xml:space="preserve"> antes de que cualquier hilo pueda continuar. </w:t>
+      </w:r>
+    </w:p>
+    <w:p>
+      <w:pPr>
+        <w:ind w:left="720"/>
+        <w:jc w:val="both"/>
+        <w:rPr>
+          <w:rFonts w:ascii="Arial" w:eastAsia="Arial" w:hAnsi="Arial" w:cs="Arial"/>
+          <w:sz w:val="22"/>
+          <w:szCs w:val="22"/>
+          <w:lang w:val="es-GT"/>
+        </w:rPr>
+      </w:pPr>
+    </w:p>
+    <w:p>
+      <w:pPr>
+        <w:ind w:left="720"/>
+        <w:jc w:val="both"/>
+        <w:rPr>
+          <w:rFonts w:ascii="Arial" w:eastAsia="Arial" w:hAnsi="Arial" w:cs="Arial"/>
+          <w:sz w:val="22"/>
+          <w:szCs w:val="22"/>
+          <w:lang w:val="es-GT"/>
+        </w:rPr>
+      </w:pPr>
+      <w:r>
+        <w:rPr>
+          <w:rFonts w:ascii="Arial" w:eastAsia="Arial" w:hAnsi="Arial" w:cs="Arial"/>
+          <w:sz w:val="22"/>
+          <w:szCs w:val="22"/>
+          <w:lang w:val="es-GT"/>
+        </w:rPr>
+        <w:t xml:space="preserve">e) </w:t>
+      </w:r>
+      <w:proofErr w:type="spellStart"/>
+      <w:r>
+        <w:rPr>
+          <w:rFonts w:ascii="Arial" w:eastAsia="Arial" w:hAnsi="Arial" w:cs="Arial"/>
+          <w:sz w:val="22"/>
+          <w:szCs w:val="22"/>
+          <w:lang w:val="es-GT"/>
+        </w:rPr>
+        <w:t>critical</w:t>
+      </w:r>
+      <w:proofErr w:type="spellEnd"/>
+      <w:r>
+        <w:rPr>
+          <w:rFonts w:ascii="Arial" w:eastAsia="Arial" w:hAnsi="Arial" w:cs="Arial"/>
+          <w:sz w:val="22"/>
+          <w:szCs w:val="22"/>
+          <w:lang w:val="es-GT"/>
+        </w:rPr>
+        <w:t>:</w:t>
+      </w:r>
+      <w:r>
+        <w:rPr>
+          <w:rFonts w:ascii="Arial" w:eastAsia="Arial" w:hAnsi="Arial" w:cs="Arial"/>
+          <w:sz w:val="22"/>
+          <w:szCs w:val="22"/>
+          <w:lang w:val="es-GT"/>
+        </w:rPr>
+        <w:t xml:space="preserve"> </w:t>
+      </w:r>
+      <w:r>
+        <w:rPr>
+          <w:rFonts w:ascii="Arial" w:eastAsia="Arial" w:hAnsi="Arial" w:cs="Arial"/>
+          <w:sz w:val="22"/>
+          <w:szCs w:val="22"/>
+          <w:lang w:val="es-GT"/>
+        </w:rPr>
+        <w:t>E</w:t>
+      </w:r>
+      <w:r>
+        <w:rPr>
+          <w:rFonts w:ascii="Arial" w:eastAsia="Arial" w:hAnsi="Arial" w:cs="Arial"/>
+          <w:sz w:val="22"/>
+          <w:szCs w:val="22"/>
+          <w:lang w:val="es-GT"/>
+        </w:rPr>
+        <w:t xml:space="preserve">s una sección de código que debe ser ejecutada por un solo hilo a la vez. </w:t>
+      </w:r>
+    </w:p>
+    <w:p>
+      <w:pPr>
+        <w:ind w:left="720"/>
+        <w:jc w:val="both"/>
+        <w:rPr>
+          <w:rFonts w:ascii="Arial" w:eastAsia="Arial" w:hAnsi="Arial" w:cs="Arial"/>
+          <w:sz w:val="22"/>
+          <w:szCs w:val="22"/>
+          <w:lang w:val="es-GT"/>
+        </w:rPr>
+      </w:pPr>
+    </w:p>
+    <w:p>
+      <w:pPr>
+        <w:ind w:left="720"/>
+        <w:jc w:val="both"/>
+        <w:rPr>
+          <w:rFonts w:ascii="Arial" w:eastAsia="Arial" w:hAnsi="Arial" w:cs="Arial"/>
+          <w:sz w:val="22"/>
+          <w:szCs w:val="22"/>
+          <w:lang w:val="es-GT"/>
+        </w:rPr>
+      </w:pPr>
+      <w:r>
+        <w:rPr>
+          <w:rFonts w:ascii="Arial" w:eastAsia="Arial" w:hAnsi="Arial" w:cs="Arial"/>
+          <w:sz w:val="22"/>
+          <w:szCs w:val="22"/>
+          <w:lang w:val="es-GT"/>
+        </w:rPr>
+        <w:t xml:space="preserve">f) </w:t>
+      </w:r>
+      <w:proofErr w:type="spellStart"/>
+      <w:r>
+        <w:rPr>
+          <w:rFonts w:ascii="Arial" w:eastAsia="Arial" w:hAnsi="Arial" w:cs="Arial"/>
+          <w:sz w:val="22"/>
+          <w:szCs w:val="22"/>
+          <w:lang w:val="es-GT"/>
+        </w:rPr>
+        <w:t>atomic</w:t>
+      </w:r>
+      <w:proofErr w:type="spellEnd"/>
+      <w:r>
+        <w:rPr>
+          <w:rFonts w:ascii="Arial" w:eastAsia="Arial" w:hAnsi="Arial" w:cs="Arial"/>
+          <w:sz w:val="22"/>
+          <w:szCs w:val="22"/>
+          <w:lang w:val="es-GT"/>
+        </w:rPr>
+        <w:t>:</w:t>
+      </w:r>
+      <w:r>
+        <w:rPr>
+          <w:rFonts w:ascii="Arial" w:eastAsia="Arial" w:hAnsi="Arial" w:cs="Arial"/>
+          <w:sz w:val="22"/>
+          <w:szCs w:val="22"/>
+          <w:lang w:val="es-GT"/>
+        </w:rPr>
+        <w:t xml:space="preserve"> </w:t>
+      </w:r>
+      <w:r>
+        <w:rPr>
+          <w:rFonts w:ascii="Arial" w:eastAsia="Arial" w:hAnsi="Arial" w:cs="Arial"/>
+          <w:sz w:val="22"/>
+          <w:szCs w:val="22"/>
+          <w:lang w:val="es-GT"/>
+        </w:rPr>
+        <w:t xml:space="preserve">Una operación </w:t>
+      </w:r>
+      <w:proofErr w:type="spellStart"/>
+      <w:r>
+        <w:rPr>
+          <w:rFonts w:ascii="Arial" w:eastAsia="Arial" w:hAnsi="Arial" w:cs="Arial"/>
+          <w:sz w:val="22"/>
+          <w:szCs w:val="22"/>
+          <w:lang w:val="es-GT"/>
+        </w:rPr>
+        <w:t>atomic</w:t>
+      </w:r>
+      <w:proofErr w:type="spellEnd"/>
+      <w:r>
+        <w:rPr>
+          <w:rFonts w:ascii="Arial" w:eastAsia="Arial" w:hAnsi="Arial" w:cs="Arial"/>
+          <w:sz w:val="22"/>
+          <w:szCs w:val="22"/>
+          <w:lang w:val="es-GT"/>
+        </w:rPr>
+        <w:t xml:space="preserve"> es una forma de asegurar que una operación específica sobre una variable compartida</w:t>
+      </w:r>
+      <w:r>
+        <w:rPr>
+          <w:rFonts w:ascii="Arial" w:eastAsia="Arial" w:hAnsi="Arial" w:cs="Arial"/>
+          <w:sz w:val="22"/>
+          <w:szCs w:val="22"/>
+          <w:lang w:val="es-GT"/>
+        </w:rPr>
+        <w:t xml:space="preserve"> </w:t>
+      </w:r>
+      <w:r>
+        <w:rPr>
+          <w:rFonts w:ascii="Arial" w:eastAsia="Arial" w:hAnsi="Arial" w:cs="Arial"/>
+          <w:sz w:val="22"/>
+          <w:szCs w:val="22"/>
+          <w:lang w:val="es-GT"/>
+        </w:rPr>
+        <w:t xml:space="preserve">se realice de manera indivisible. Esto significa que cuando un hilo está ejecutando la operación </w:t>
+      </w:r>
+      <w:proofErr w:type="spellStart"/>
+      <w:r>
+        <w:rPr>
+          <w:rFonts w:ascii="Arial" w:eastAsia="Arial" w:hAnsi="Arial" w:cs="Arial"/>
+          <w:sz w:val="22"/>
+          <w:szCs w:val="22"/>
+          <w:lang w:val="es-GT"/>
+        </w:rPr>
+        <w:t>atomic</w:t>
+      </w:r>
+      <w:proofErr w:type="spellEnd"/>
+      <w:r>
+        <w:rPr>
+          <w:rFonts w:ascii="Arial" w:eastAsia="Arial" w:hAnsi="Arial" w:cs="Arial"/>
+          <w:sz w:val="22"/>
+          <w:szCs w:val="22"/>
+          <w:lang w:val="es-GT"/>
+        </w:rPr>
+        <w:t>, ningún otro hilo puede interferir hasta que la operación haya terminado</w:t>
+      </w:r>
+      <w:r>
+        <w:rPr>
+          <w:rFonts w:ascii="Arial" w:eastAsia="Arial" w:hAnsi="Arial" w:cs="Arial"/>
+          <w:sz w:val="22"/>
+          <w:szCs w:val="22"/>
+          <w:lang w:val="es-GT"/>
+        </w:rPr>
+        <w:t>.</w:t>
+      </w:r>
+    </w:p>
+    <w:p>
+      <w:pPr>
         <w:ind w:left="426"/>
         <w:jc w:val="both"/>
         <w:rPr>
@@ -124,73 +722,6 @@
           <w:lang w:val="es-GT"/>
         </w:rPr>
       </w:pPr>
-      <w:r>
-        <w:rPr>
-          <w:rFonts w:ascii="Arial" w:eastAsia="Arial" w:hAnsi="Arial" w:cs="Arial"/>
-          <w:sz w:val="22"/>
-          <w:szCs w:val="22"/>
-          <w:lang w:val="es-GT"/>
-        </w:rPr>
-        <w:t xml:space="preserve">a) </w:t>
-      </w:r>
-      <w:proofErr w:type="spellStart"/>
-      <w:r>
-        <w:rPr>
-          <w:rFonts w:ascii="Arial" w:eastAsia="Arial" w:hAnsi="Arial" w:cs="Arial"/>
-          <w:sz w:val="22"/>
-          <w:szCs w:val="22"/>
-          <w:lang w:val="es-GT"/>
-        </w:rPr>
-        <w:t>private</w:t>
-      </w:r>
-      <w:proofErr w:type="spellEnd"/>
-      <w:r>
-        <w:rPr>
-          <w:rFonts w:ascii="Arial" w:eastAsia="Arial" w:hAnsi="Arial" w:cs="Arial"/>
-          <w:sz w:val="22"/>
-          <w:szCs w:val="22"/>
-          <w:lang w:val="es-GT"/>
-        </w:rPr>
-        <w:t>:</w:t>
-      </w:r>
-      <w:r>
-        <w:rPr>
-          <w:rFonts w:ascii="Arial" w:eastAsia="Arial" w:hAnsi="Arial" w:cs="Arial"/>
-          <w:sz w:val="22"/>
-          <w:szCs w:val="22"/>
-          <w:lang w:val="es-GT"/>
-        </w:rPr>
-        <w:t xml:space="preserve"> U</w:t>
-      </w:r>
-      <w:r>
-        <w:rPr>
-          <w:rFonts w:ascii="Arial" w:eastAsia="Arial" w:hAnsi="Arial" w:cs="Arial"/>
-          <w:sz w:val="22"/>
-          <w:szCs w:val="22"/>
-          <w:lang w:val="es-GT"/>
-        </w:rPr>
-        <w:t xml:space="preserve">na variable declarada como </w:t>
-      </w:r>
-      <w:proofErr w:type="spellStart"/>
-      <w:r>
-        <w:rPr>
-          <w:rFonts w:ascii="Arial" w:eastAsia="Arial" w:hAnsi="Arial" w:cs="Arial"/>
-          <w:sz w:val="22"/>
-          <w:szCs w:val="22"/>
-          <w:lang w:val="es-GT"/>
-        </w:rPr>
-        <w:t>private</w:t>
-      </w:r>
-      <w:proofErr w:type="spellEnd"/>
-      <w:r>
-        <w:rPr>
-          <w:rFonts w:ascii="Arial" w:eastAsia="Arial" w:hAnsi="Arial" w:cs="Arial"/>
-          <w:sz w:val="22"/>
-          <w:szCs w:val="22"/>
-          <w:lang w:val="es-GT"/>
-        </w:rPr>
-        <w:t xml:space="preserve"> en una región paralela significa que cada hilo tendrá su propia copia de esa variable. </w:t>
-      </w:r>
     </w:p>
     <w:p>
       <w:pPr>
@@ -203,561 +734,6 @@
           <w:lang w:val="es-GT"/>
         </w:rPr>
       </w:pPr>
-    </w:p>
-    <w:p>
-      <w:pPr>
-        <w:ind w:left="426"/>
-        <w:jc w:val="both"/>
-        <w:rPr>
-          <w:rFonts w:ascii="Arial" w:eastAsia="Arial" w:hAnsi="Arial" w:cs="Arial"/>
-          <w:sz w:val="22"/>
-          <w:szCs w:val="22"/>
-          <w:lang w:val="es-GT"/>
-        </w:rPr>
-      </w:pPr>
-      <w:r>
-        <w:rPr>
-          <w:rFonts w:ascii="Arial" w:eastAsia="Arial" w:hAnsi="Arial" w:cs="Arial"/>
-          <w:sz w:val="22"/>
-          <w:szCs w:val="22"/>
-          <w:lang w:val="es-GT"/>
-        </w:rPr>
-        <w:t xml:space="preserve">b) </w:t>
-      </w:r>
-      <w:proofErr w:type="spellStart"/>
-      <w:r>
-        <w:rPr>
-          <w:rFonts w:ascii="Arial" w:eastAsia="Arial" w:hAnsi="Arial" w:cs="Arial"/>
-          <w:sz w:val="22"/>
-          <w:szCs w:val="22"/>
-          <w:lang w:val="es-GT"/>
-        </w:rPr>
-        <w:t>shared</w:t>
-      </w:r>
-      <w:proofErr w:type="spellEnd"/>
-      <w:r>
-        <w:rPr>
-          <w:rFonts w:ascii="Arial" w:eastAsia="Arial" w:hAnsi="Arial" w:cs="Arial"/>
-          <w:sz w:val="22"/>
-          <w:szCs w:val="22"/>
-          <w:lang w:val="es-GT"/>
-        </w:rPr>
-        <w:t>:</w:t>
-      </w:r>
-      <w:r>
-        <w:rPr>
-          <w:rFonts w:ascii="Arial" w:eastAsia="Arial" w:hAnsi="Arial" w:cs="Arial"/>
-          <w:sz w:val="22"/>
-          <w:szCs w:val="22"/>
-          <w:lang w:val="es-GT"/>
-        </w:rPr>
-        <w:t xml:space="preserve"> </w:t>
-      </w:r>
-      <w:r>
-        <w:rPr>
-          <w:rFonts w:ascii="Arial" w:eastAsia="Arial" w:hAnsi="Arial" w:cs="Arial"/>
-          <w:sz w:val="22"/>
-          <w:szCs w:val="22"/>
-          <w:lang w:val="es-GT"/>
-        </w:rPr>
-        <w:t xml:space="preserve">Una variable </w:t>
-      </w:r>
-      <w:proofErr w:type="spellStart"/>
-      <w:r>
-        <w:rPr>
-          <w:rFonts w:ascii="Arial" w:eastAsia="Arial" w:hAnsi="Arial" w:cs="Arial"/>
-          <w:sz w:val="22"/>
-          <w:szCs w:val="22"/>
-          <w:lang w:val="es-GT"/>
-        </w:rPr>
-        <w:t>shared</w:t>
-      </w:r>
-      <w:proofErr w:type="spellEnd"/>
-      <w:r>
-        <w:rPr>
-          <w:rFonts w:ascii="Arial" w:eastAsia="Arial" w:hAnsi="Arial" w:cs="Arial"/>
-          <w:sz w:val="22"/>
-          <w:szCs w:val="22"/>
-          <w:lang w:val="es-GT"/>
-        </w:rPr>
-        <w:t xml:space="preserve"> es accesible y compartida por todos los hilos en una región paralela. Esto significa que si un hilo modifica el valor de una variable </w:t>
-      </w:r>
-      <w:proofErr w:type="spellStart"/>
-      <w:r>
-        <w:rPr>
-          <w:rFonts w:ascii="Arial" w:eastAsia="Arial" w:hAnsi="Arial" w:cs="Arial"/>
-          <w:sz w:val="22"/>
-          <w:szCs w:val="22"/>
-          <w:lang w:val="es-GT"/>
-        </w:rPr>
-        <w:t>shared</w:t>
-      </w:r>
-      <w:proofErr w:type="spellEnd"/>
-      <w:r>
-        <w:rPr>
-          <w:rFonts w:ascii="Arial" w:eastAsia="Arial" w:hAnsi="Arial" w:cs="Arial"/>
-          <w:sz w:val="22"/>
-          <w:szCs w:val="22"/>
-          <w:lang w:val="es-GT"/>
-        </w:rPr>
-        <w:t>, esa modificación es visible para todos los demás hilos</w:t>
-      </w:r>
-      <w:r>
-        <w:rPr>
-          <w:rFonts w:ascii="Arial" w:eastAsia="Arial" w:hAnsi="Arial" w:cs="Arial"/>
-          <w:sz w:val="22"/>
-          <w:szCs w:val="22"/>
-          <w:lang w:val="es-GT"/>
-        </w:rPr>
-        <w:t>.</w:t>
-      </w:r>
-    </w:p>
-    <w:p>
-      <w:pPr>
-        <w:ind w:left="426"/>
-        <w:jc w:val="both"/>
-        <w:rPr>
-          <w:rFonts w:ascii="Arial" w:eastAsia="Arial" w:hAnsi="Arial" w:cs="Arial"/>
-          <w:sz w:val="22"/>
-          <w:szCs w:val="22"/>
-          <w:lang w:val="es-GT"/>
-        </w:rPr>
-      </w:pPr>
-    </w:p>
-    <w:p>
-      <w:pPr>
-        <w:ind w:left="426"/>
-        <w:jc w:val="both"/>
-        <w:rPr>
-          <w:rFonts w:ascii="Arial" w:eastAsia="Arial" w:hAnsi="Arial" w:cs="Arial"/>
-          <w:sz w:val="22"/>
-          <w:szCs w:val="22"/>
-          <w:lang w:val="es-GT"/>
-        </w:rPr>
-      </w:pPr>
-      <w:r>
-        <w:rPr>
-          <w:rFonts w:ascii="Arial" w:eastAsia="Arial" w:hAnsi="Arial" w:cs="Arial"/>
-          <w:sz w:val="22"/>
-          <w:szCs w:val="22"/>
-          <w:lang w:val="es-GT"/>
-        </w:rPr>
-        <w:t xml:space="preserve">c) </w:t>
-      </w:r>
-      <w:proofErr w:type="spellStart"/>
-      <w:r>
-        <w:rPr>
-          <w:rFonts w:ascii="Arial" w:eastAsia="Arial" w:hAnsi="Arial" w:cs="Arial"/>
-          <w:sz w:val="22"/>
-          <w:szCs w:val="22"/>
-          <w:lang w:val="es-GT"/>
-        </w:rPr>
-        <w:t>firstprivate</w:t>
-      </w:r>
-      <w:proofErr w:type="spellEnd"/>
-      <w:r>
-        <w:rPr>
-          <w:rFonts w:ascii="Arial" w:eastAsia="Arial" w:hAnsi="Arial" w:cs="Arial"/>
-          <w:sz w:val="22"/>
-          <w:szCs w:val="22"/>
-          <w:lang w:val="es-GT"/>
-        </w:rPr>
-        <w:t>:</w:t>
-      </w:r>
-      <w:r>
-        <w:rPr>
-          <w:rFonts w:ascii="Arial" w:eastAsia="Arial" w:hAnsi="Arial" w:cs="Arial"/>
-          <w:sz w:val="22"/>
-          <w:szCs w:val="22"/>
-          <w:lang w:val="es-GT"/>
-        </w:rPr>
-        <w:t xml:space="preserve"> E</w:t>
-      </w:r>
-      <w:r>
-        <w:rPr>
-          <w:rFonts w:ascii="Arial" w:eastAsia="Arial" w:hAnsi="Arial" w:cs="Arial"/>
-          <w:sz w:val="22"/>
-          <w:szCs w:val="22"/>
-          <w:lang w:val="es-GT"/>
-        </w:rPr>
-        <w:t xml:space="preserve">s similar a </w:t>
-      </w:r>
-      <w:proofErr w:type="spellStart"/>
-      <w:r>
-        <w:rPr>
-          <w:rFonts w:ascii="Arial" w:eastAsia="Arial" w:hAnsi="Arial" w:cs="Arial"/>
-          <w:sz w:val="22"/>
-          <w:szCs w:val="22"/>
-          <w:lang w:val="es-GT"/>
-        </w:rPr>
-        <w:t>private</w:t>
-      </w:r>
-      <w:proofErr w:type="spellEnd"/>
-      <w:r>
-        <w:rPr>
-          <w:rFonts w:ascii="Arial" w:eastAsia="Arial" w:hAnsi="Arial" w:cs="Arial"/>
-          <w:sz w:val="22"/>
-          <w:szCs w:val="22"/>
-          <w:lang w:val="es-GT"/>
-        </w:rPr>
-        <w:t xml:space="preserve">, pero con una diferencia clave: las variables </w:t>
-      </w:r>
-      <w:proofErr w:type="spellStart"/>
-      <w:r>
-        <w:rPr>
-          <w:rFonts w:ascii="Arial" w:eastAsia="Arial" w:hAnsi="Arial" w:cs="Arial"/>
-          <w:sz w:val="22"/>
-          <w:szCs w:val="22"/>
-          <w:lang w:val="es-GT"/>
-        </w:rPr>
-        <w:t>firstprivate</w:t>
-      </w:r>
-      <w:proofErr w:type="spellEnd"/>
-      <w:r>
-        <w:rPr>
-          <w:rFonts w:ascii="Arial" w:eastAsia="Arial" w:hAnsi="Arial" w:cs="Arial"/>
-          <w:sz w:val="22"/>
-          <w:szCs w:val="22"/>
-          <w:lang w:val="es-GT"/>
-        </w:rPr>
-        <w:t xml:space="preserve"> son inicializadas con el valor que tenían antes de entrar en la región paralela. Esto permite que cada hilo tenga su propia copia de la variable, pero que esta copia esté inicialmente configurada con el valor de la variable original.</w:t>
-      </w:r>
-    </w:p>
-    <w:p>
-      <w:pPr>
-        <w:ind w:left="426"/>
-        <w:jc w:val="both"/>
-        <w:rPr>
-          <w:rFonts w:ascii="Arial" w:eastAsia="Arial" w:hAnsi="Arial" w:cs="Arial"/>
-          <w:sz w:val="22"/>
-          <w:szCs w:val="22"/>
-          <w:lang w:val="es-GT"/>
-        </w:rPr>
-      </w:pPr>
-    </w:p>
-    <w:p>
-      <w:pPr>
-        <w:ind w:left="426"/>
-        <w:jc w:val="both"/>
-        <w:rPr>
-          <w:rFonts w:ascii="Arial" w:eastAsia="Arial" w:hAnsi="Arial" w:cs="Arial"/>
-          <w:sz w:val="22"/>
-          <w:szCs w:val="22"/>
-          <w:lang w:val="es-GT"/>
-        </w:rPr>
-      </w:pPr>
-      <w:r>
-        <w:rPr>
-          <w:rFonts w:ascii="Arial" w:eastAsia="Arial" w:hAnsi="Arial" w:cs="Arial"/>
-          <w:sz w:val="22"/>
-          <w:szCs w:val="22"/>
-          <w:lang w:val="es-GT"/>
-        </w:rPr>
-        <w:t xml:space="preserve">d) </w:t>
-      </w:r>
-      <w:proofErr w:type="spellStart"/>
-      <w:r>
-        <w:rPr>
-          <w:rFonts w:ascii="Arial" w:eastAsia="Arial" w:hAnsi="Arial" w:cs="Arial"/>
-          <w:sz w:val="22"/>
-          <w:szCs w:val="22"/>
-          <w:lang w:val="es-GT"/>
-        </w:rPr>
-        <w:t>barrier</w:t>
-      </w:r>
-      <w:proofErr w:type="spellEnd"/>
-      <w:r>
-        <w:rPr>
-          <w:rFonts w:ascii="Arial" w:eastAsia="Arial" w:hAnsi="Arial" w:cs="Arial"/>
-          <w:sz w:val="22"/>
-          <w:szCs w:val="22"/>
-          <w:lang w:val="es-GT"/>
-        </w:rPr>
-        <w:t>:</w:t>
-      </w:r>
-      <w:r>
-        <w:rPr>
-          <w:rFonts w:ascii="Arial" w:eastAsia="Arial" w:hAnsi="Arial" w:cs="Arial"/>
-          <w:sz w:val="22"/>
-          <w:szCs w:val="22"/>
-          <w:lang w:val="es-GT"/>
-        </w:rPr>
-        <w:t xml:space="preserve"> </w:t>
-      </w:r>
-      <w:r>
-        <w:rPr>
-          <w:rFonts w:ascii="Arial" w:eastAsia="Arial" w:hAnsi="Arial" w:cs="Arial"/>
-          <w:sz w:val="22"/>
-          <w:szCs w:val="22"/>
-          <w:lang w:val="es-GT"/>
-        </w:rPr>
-        <w:t xml:space="preserve">Una </w:t>
-      </w:r>
-      <w:proofErr w:type="spellStart"/>
-      <w:r>
-        <w:rPr>
-          <w:rFonts w:ascii="Arial" w:eastAsia="Arial" w:hAnsi="Arial" w:cs="Arial"/>
-          <w:sz w:val="22"/>
-          <w:szCs w:val="22"/>
-          <w:lang w:val="es-GT"/>
-        </w:rPr>
-        <w:t>barrier</w:t>
-      </w:r>
-      <w:proofErr w:type="spellEnd"/>
-      <w:r>
-        <w:rPr>
-          <w:rFonts w:ascii="Arial" w:eastAsia="Arial" w:hAnsi="Arial" w:cs="Arial"/>
-          <w:sz w:val="22"/>
-          <w:szCs w:val="22"/>
-          <w:lang w:val="es-GT"/>
-        </w:rPr>
-        <w:t xml:space="preserve"> es un punto de sincronización en una región paralela. Todos los hilos deben llegar a la </w:t>
-      </w:r>
-      <w:proofErr w:type="spellStart"/>
-      <w:r>
-        <w:rPr>
-          <w:rFonts w:ascii="Arial" w:eastAsia="Arial" w:hAnsi="Arial" w:cs="Arial"/>
-          <w:sz w:val="22"/>
-          <w:szCs w:val="22"/>
-          <w:lang w:val="es-GT"/>
-        </w:rPr>
-        <w:t>barrier</w:t>
-      </w:r>
-      <w:proofErr w:type="spellEnd"/>
-      <w:r>
-        <w:rPr>
-          <w:rFonts w:ascii="Arial" w:eastAsia="Arial" w:hAnsi="Arial" w:cs="Arial"/>
-          <w:sz w:val="22"/>
-          <w:szCs w:val="22"/>
-          <w:lang w:val="es-GT"/>
-        </w:rPr>
-        <w:t xml:space="preserve"> antes de que cualquier hilo pueda continuar. </w:t>
-      </w:r>
-    </w:p>
-    <w:p>
-      <w:pPr>
-        <w:ind w:left="426"/>
-        <w:jc w:val="both"/>
-        <w:rPr>
-          <w:rFonts w:ascii="Arial" w:eastAsia="Arial" w:hAnsi="Arial" w:cs="Arial"/>
-          <w:sz w:val="22"/>
-          <w:szCs w:val="22"/>
-          <w:lang w:val="es-GT"/>
-        </w:rPr>
-      </w:pPr>
-    </w:p>
-    <w:p>
-      <w:pPr>
-        <w:ind w:left="426"/>
-        <w:jc w:val="both"/>
-        <w:rPr>
-          <w:rFonts w:ascii="Arial" w:eastAsia="Arial" w:hAnsi="Arial" w:cs="Arial"/>
-          <w:sz w:val="22"/>
-          <w:szCs w:val="22"/>
-          <w:lang w:val="es-GT"/>
-        </w:rPr>
-      </w:pPr>
-      <w:r>
-        <w:rPr>
-          <w:rFonts w:ascii="Arial" w:eastAsia="Arial" w:hAnsi="Arial" w:cs="Arial"/>
-          <w:sz w:val="22"/>
-          <w:szCs w:val="22"/>
-          <w:lang w:val="es-GT"/>
-        </w:rPr>
-        <w:t xml:space="preserve">e) </w:t>
-      </w:r>
-      <w:proofErr w:type="spellStart"/>
-      <w:r>
-        <w:rPr>
-          <w:rFonts w:ascii="Arial" w:eastAsia="Arial" w:hAnsi="Arial" w:cs="Arial"/>
-          <w:sz w:val="22"/>
-          <w:szCs w:val="22"/>
-          <w:lang w:val="es-GT"/>
-        </w:rPr>
-        <w:t>critical</w:t>
-      </w:r>
-      <w:proofErr w:type="spellEnd"/>
-      <w:r>
-        <w:rPr>
-          <w:rFonts w:ascii="Arial" w:eastAsia="Arial" w:hAnsi="Arial" w:cs="Arial"/>
-          <w:sz w:val="22"/>
-          <w:szCs w:val="22"/>
-          <w:lang w:val="es-GT"/>
-        </w:rPr>
-        <w:t>:</w:t>
-      </w:r>
-      <w:r>
-        <w:rPr>
-          <w:rFonts w:ascii="Arial" w:eastAsia="Arial" w:hAnsi="Arial" w:cs="Arial"/>
-          <w:sz w:val="22"/>
-          <w:szCs w:val="22"/>
-          <w:lang w:val="es-GT"/>
-        </w:rPr>
-        <w:t xml:space="preserve"> </w:t>
-      </w:r>
-      <w:r>
-        <w:rPr>
-          <w:rFonts w:ascii="Arial" w:eastAsia="Arial" w:hAnsi="Arial" w:cs="Arial"/>
-          <w:sz w:val="22"/>
-          <w:szCs w:val="22"/>
-          <w:lang w:val="es-GT"/>
-        </w:rPr>
-        <w:t xml:space="preserve">Una región </w:t>
-      </w:r>
-      <w:proofErr w:type="spellStart"/>
-      <w:r>
-        <w:rPr>
-          <w:rFonts w:ascii="Arial" w:eastAsia="Arial" w:hAnsi="Arial" w:cs="Arial"/>
-          <w:sz w:val="22"/>
-          <w:szCs w:val="22"/>
-          <w:lang w:val="es-GT"/>
-        </w:rPr>
-        <w:t>critical</w:t>
-      </w:r>
-      <w:proofErr w:type="spellEnd"/>
-      <w:r>
-        <w:rPr>
-          <w:rFonts w:ascii="Arial" w:eastAsia="Arial" w:hAnsi="Arial" w:cs="Arial"/>
-          <w:sz w:val="22"/>
-          <w:szCs w:val="22"/>
-          <w:lang w:val="es-GT"/>
-        </w:rPr>
-        <w:t xml:space="preserve"> en </w:t>
-      </w:r>
-      <w:proofErr w:type="spellStart"/>
-      <w:r>
-        <w:rPr>
-          <w:rFonts w:ascii="Arial" w:eastAsia="Arial" w:hAnsi="Arial" w:cs="Arial"/>
-          <w:sz w:val="22"/>
-          <w:szCs w:val="22"/>
-          <w:lang w:val="es-GT"/>
-        </w:rPr>
-        <w:t>OpenMP</w:t>
-      </w:r>
-      <w:proofErr w:type="spellEnd"/>
-      <w:r>
-        <w:rPr>
-          <w:rFonts w:ascii="Arial" w:eastAsia="Arial" w:hAnsi="Arial" w:cs="Arial"/>
-          <w:sz w:val="22"/>
-          <w:szCs w:val="22"/>
-          <w:lang w:val="es-GT"/>
-        </w:rPr>
-        <w:t xml:space="preserve"> es una sección de código que debe ser ejecutada por un solo hilo a la vez. Esto se usa para proteger secciones de código que no son seguras para ser ejecutadas en paralelo, como cuando se actualizan variables compartidas.</w:t>
-      </w:r>
-    </w:p>
-    <w:p>
-      <w:pPr>
-        <w:ind w:left="426"/>
-        <w:jc w:val="both"/>
-        <w:rPr>
-          <w:rFonts w:ascii="Arial" w:eastAsia="Arial" w:hAnsi="Arial" w:cs="Arial"/>
-          <w:sz w:val="22"/>
-          <w:szCs w:val="22"/>
-          <w:lang w:val="es-GT"/>
-        </w:rPr>
-      </w:pPr>
-    </w:p>
-    <w:p>
-      <w:pPr>
-        <w:ind w:left="426"/>
-        <w:jc w:val="both"/>
-        <w:rPr>
-          <w:rFonts w:ascii="Arial" w:eastAsia="Arial" w:hAnsi="Arial" w:cs="Arial"/>
-          <w:sz w:val="22"/>
-          <w:szCs w:val="22"/>
-          <w:lang w:val="es-GT"/>
-        </w:rPr>
-      </w:pPr>
-      <w:r>
-        <w:rPr>
-          <w:rFonts w:ascii="Arial" w:eastAsia="Arial" w:hAnsi="Arial" w:cs="Arial"/>
-          <w:sz w:val="22"/>
-          <w:szCs w:val="22"/>
-          <w:lang w:val="es-GT"/>
-        </w:rPr>
-        <w:t xml:space="preserve">f) </w:t>
-      </w:r>
-      <w:proofErr w:type="spellStart"/>
-      <w:r>
-        <w:rPr>
-          <w:rFonts w:ascii="Arial" w:eastAsia="Arial" w:hAnsi="Arial" w:cs="Arial"/>
-          <w:sz w:val="22"/>
-          <w:szCs w:val="22"/>
-          <w:lang w:val="es-GT"/>
-        </w:rPr>
-        <w:t>atomic</w:t>
-      </w:r>
-      <w:proofErr w:type="spellEnd"/>
-      <w:r>
-        <w:rPr>
-          <w:rFonts w:ascii="Arial" w:eastAsia="Arial" w:hAnsi="Arial" w:cs="Arial"/>
-          <w:sz w:val="22"/>
-          <w:szCs w:val="22"/>
-          <w:lang w:val="es-GT"/>
-        </w:rPr>
-        <w:t>:</w:t>
-      </w:r>
-    </w:p>
-    <w:p>
-      <w:pPr>
-        <w:ind w:left="426"/>
-        <w:jc w:val="both"/>
-        <w:rPr>
-          <w:rFonts w:ascii="Arial" w:eastAsia="Arial" w:hAnsi="Arial" w:cs="Arial"/>
-          <w:sz w:val="22"/>
-          <w:szCs w:val="22"/>
-          <w:lang w:val="es-GT"/>
-        </w:rPr>
-      </w:pPr>
-      <w:r>
-        <w:rPr>
-          <w:rFonts w:ascii="Arial" w:eastAsia="Arial" w:hAnsi="Arial" w:cs="Arial"/>
-          <w:sz w:val="22"/>
-          <w:szCs w:val="22"/>
-          <w:lang w:val="es-GT"/>
-        </w:rPr>
-        <w:t xml:space="preserve">Una operación </w:t>
-      </w:r>
-      <w:proofErr w:type="spellStart"/>
-      <w:r>
-        <w:rPr>
-          <w:rFonts w:ascii="Arial" w:eastAsia="Arial" w:hAnsi="Arial" w:cs="Arial"/>
-          <w:sz w:val="22"/>
-          <w:szCs w:val="22"/>
-          <w:lang w:val="es-GT"/>
-        </w:rPr>
-        <w:t>atomic</w:t>
-      </w:r>
-      <w:proofErr w:type="spellEnd"/>
-      <w:r>
-        <w:rPr>
-          <w:rFonts w:ascii="Arial" w:eastAsia="Arial" w:hAnsi="Arial" w:cs="Arial"/>
-          <w:sz w:val="22"/>
-          <w:szCs w:val="22"/>
-          <w:lang w:val="es-GT"/>
-        </w:rPr>
-        <w:t xml:space="preserve"> es una forma de asegurar que una operación específica sobre una variable compartida (por ejemplo, incrementar un contador) se realice de manera indivisible. Esto significa que cuando un hilo está ejecutando la operación </w:t>
-      </w:r>
-      <w:proofErr w:type="spellStart"/>
-      <w:r>
-        <w:rPr>
-          <w:rFonts w:ascii="Arial" w:eastAsia="Arial" w:hAnsi="Arial" w:cs="Arial"/>
-          <w:sz w:val="22"/>
-          <w:szCs w:val="22"/>
-          <w:lang w:val="es-GT"/>
-        </w:rPr>
-        <w:t>atomic</w:t>
-      </w:r>
-      <w:proofErr w:type="spellEnd"/>
-      <w:r>
-        <w:rPr>
-          <w:rFonts w:ascii="Arial" w:eastAsia="Arial" w:hAnsi="Arial" w:cs="Arial"/>
-          <w:sz w:val="22"/>
-          <w:szCs w:val="22"/>
-          <w:lang w:val="es-GT"/>
-        </w:rPr>
-        <w:t>, ningún otro hilo puede interferir hasta que la operación haya terminado, previniendo condiciones de carrera para esa operación en particular.</w:t>
-      </w:r>
     </w:p>
     <w:p>
       <w:pPr>
@@ -1980,6 +1956,7 @@
           <w:szCs w:val="22"/>
           <w:lang w:val="es-GT"/>
         </w:rPr>
+        <w:lastRenderedPageBreak/>
         <w:t>REFLEXIÓN DE LABORATORIO: se habilitará en una actividad independiente.</w:t>
       </w:r>
     </w:p>

</xml_diff>